<commit_message>
[*] Update some doc content about HttpModule & HttpApplication & HttpHandler
</commit_message>
<xml_diff>
--- a/ASP.NET/ASP.NET基础/HttpContext.docx
+++ b/ASP.NET/ASP.NET基础/HttpContext.docx
@@ -1076,7 +1076,31 @@
           <w:szCs w:val="24"/>
           <w:lang w:val="en-US" w:eastAsia="zh-CN"/>
         </w:rPr>
-        <w:t>例如：重写前的Url为MyHandler.ashx，重写后的Url为Page.aspx，那么在请求管道第8个事件中创建HttpHandler进行后续处理的时候就只会创建我们所重写的Page.aspx的实例了</w:t>
+        <w:t>例如：重写前的Url为My</w:t>
+      </w:r>
+      <w:bookmarkStart w:id="0" w:name="_GoBack"/>
+      <w:r>
+        <w:rPr>
+          <w:rFonts w:hint="eastAsia" w:ascii="微软雅黑" w:hAnsi="微软雅黑" w:eastAsia="微软雅黑" w:cs="微软雅黑"/>
+          <w:b w:val="0"/>
+          <w:bCs w:val="0"/>
+          <w:sz w:val="24"/>
+          <w:szCs w:val="24"/>
+          <w:lang w:val="en-US" w:eastAsia="zh-CN"/>
+        </w:rPr>
+        <w:t>H</w:t>
+      </w:r>
+      <w:bookmarkEnd w:id="0"/>
+      <w:r>
+        <w:rPr>
+          <w:rFonts w:hint="eastAsia" w:ascii="微软雅黑" w:hAnsi="微软雅黑" w:eastAsia="微软雅黑" w:cs="微软雅黑"/>
+          <w:b w:val="0"/>
+          <w:bCs w:val="0"/>
+          <w:sz w:val="24"/>
+          <w:szCs w:val="24"/>
+          <w:lang w:val="en-US" w:eastAsia="zh-CN"/>
+        </w:rPr>
+        <w:t>andler.ashx，重写后的Url为Page.aspx，那么在请求管道第8个事件中匹配HttpHandler进行后续处理的时候就只会匹配我们所重写的Page.aspx的实例了</w:t>
       </w:r>
       <w:r>
         <w:rPr>
@@ -1337,16 +1361,15 @@
         </w:rPr>
         <w:t>所需要存储的一些数据，可以把这个数据看作是一个只是应用于当前线程的一个静态存储集</w:t>
       </w:r>
-      <w:bookmarkStart w:id="0" w:name="_GoBack"/>
-      <w:bookmarkEnd w:id="0"/>
-    </w:p>
-    <w:p>
-      <w:pPr>
-        <w:keepNext w:val="0"/>
-        <w:keepLines w:val="0"/>
-        <w:pageBreakBefore w:val="0"/>
-        <w:widowControl w:val="0"/>
-        <w:numPr>
+    </w:p>
+    <w:p>
+      <w:pPr>
+        <w:keepNext w:val="0"/>
+        <w:keepLines w:val="0"/>
+        <w:pageBreakBefore w:val="0"/>
+        <w:widowControl w:val="0"/>
+        <w:numPr>
+          <w:ilvl w:val="0"/>
           <w:numId w:val="0"/>
         </w:numPr>
         <w:kinsoku/>
@@ -3196,7 +3219,7 @@
       </w:r>
       <w:r>
         <w:rPr>
-          <w:rStyle w:val="3"/>
+          <w:rStyle w:val="4"/>
           <w:rFonts w:hint="eastAsia" w:ascii="微软雅黑" w:hAnsi="微软雅黑" w:eastAsia="微软雅黑" w:cs="微软雅黑"/>
           <w:sz w:val="24"/>
           <w:szCs w:val="24"/>
@@ -6098,7 +6121,7 @@
       </w:r>
       <w:r>
         <w:rPr>
-          <w:rStyle w:val="3"/>
+          <w:rStyle w:val="4"/>
           <w:rFonts w:hint="eastAsia" w:ascii="微软雅黑" w:hAnsi="微软雅黑" w:eastAsia="微软雅黑" w:cs="微软雅黑"/>
           <w:sz w:val="24"/>
           <w:szCs w:val="24"/>
@@ -6374,7 +6397,7 @@
       </w:r>
       <w:r>
         <w:rPr>
-          <w:rStyle w:val="3"/>
+          <w:rStyle w:val="4"/>
           <w:rFonts w:hint="eastAsia" w:ascii="微软雅黑" w:hAnsi="微软雅黑" w:eastAsia="微软雅黑" w:cs="微软雅黑"/>
           <w:sz w:val="24"/>
           <w:szCs w:val="24"/>
@@ -7103,7 +7126,7 @@
       </w:r>
       <w:r>
         <w:rPr>
-          <w:rStyle w:val="3"/>
+          <w:rStyle w:val="4"/>
           <w:rFonts w:hint="eastAsia" w:ascii="微软雅黑" w:hAnsi="微软雅黑" w:eastAsia="微软雅黑" w:cs="微软雅黑"/>
           <w:b w:val="0"/>
           <w:bCs w:val="0"/>
@@ -7938,7 +7961,7 @@
       </w:r>
       <w:r>
         <w:rPr>
-          <w:rStyle w:val="3"/>
+          <w:rStyle w:val="4"/>
           <w:rFonts w:hint="eastAsia" w:ascii="微软雅黑" w:hAnsi="微软雅黑" w:eastAsia="微软雅黑" w:cs="微软雅黑"/>
           <w:sz w:val="24"/>
           <w:szCs w:val="24"/>
@@ -8548,18 +8571,17 @@
       <w:lang w:val="en-US" w:eastAsia="zh-CN" w:bidi="ar-SA"/>
     </w:rPr>
   </w:style>
-  <w:style w:type="character" w:default="1" w:styleId="2">
+  <w:style w:type="character" w:default="1" w:styleId="3">
     <w:name w:val="Default Paragraph Font"/>
     <w:semiHidden/>
     <w:uiPriority w:val="0"/>
   </w:style>
-  <w:style w:type="table" w:default="1" w:styleId="4">
+  <w:style w:type="table" w:default="1" w:styleId="2">
     <w:name w:val="Normal Table"/>
     <w:semiHidden/>
     <w:qFormat/>
     <w:uiPriority w:val="0"/>
     <w:tblPr>
-      <w:tblLayout w:type="fixed"/>
       <w:tblCellMar>
         <w:top w:w="0" w:type="dxa"/>
         <w:left w:w="108" w:type="dxa"/>
@@ -8568,9 +8590,9 @@
       </w:tblCellMar>
     </w:tblPr>
   </w:style>
-  <w:style w:type="character" w:styleId="3">
+  <w:style w:type="character" w:styleId="4">
     <w:name w:val="Hyperlink"/>
-    <w:basedOn w:val="2"/>
+    <w:basedOn w:val="3"/>
     <w:qFormat/>
     <w:uiPriority w:val="0"/>
     <w:rPr>

</xml_diff>